<commit_message>
add crud to models animal and placement + add setting to user
</commit_message>
<xml_diff>
--- a/lab4/zoo_site/accounts.docx
+++ b/lab4/zoo_site/accounts.docx
@@ -74,8 +74,10 @@
         <w:rPr>
           <w:lang w:val="en-US"/>
         </w:rPr>
-        <w:t>BMp-BMJ-QeE-a34</w:t>
-      </w:r>
+        <w:t>pHa-UWF-2N2-3Vh</w:t>
+      </w:r>
+      <w:bookmarkStart w:id="0" w:name="_GoBack"/>
+      <w:bookmarkEnd w:id="0"/>
     </w:p>
     <w:p>
       <w:pPr>
@@ -126,8 +128,6 @@
         </w:rPr>
         <w:t>xX4-MjJ-tKt-h4b</w:t>
       </w:r>
-      <w:bookmarkStart w:id="0" w:name="_GoBack"/>
-      <w:bookmarkEnd w:id="0"/>
     </w:p>
     <w:sectPr>
       <w:pgSz w:w="11906" w:h="16838"/>

</xml_diff>